<commit_message>
updating quizzes assignments and labs
</commit_message>
<xml_diff>
--- a/Labs/Good_graphs/Effective Figures that Contain Graphs.docx
+++ b/Labs/Good_graphs/Effective Figures that Contain Graphs.docx
@@ -4,6 +4,12 @@
   <w:body>
     <w:p>
       <w:r>
+        <w:rPr>
+          <w:vertAlign w:val="subscript"/>
+        </w:rPr>
+        <w:t>=</w:t>
+      </w:r>
+      <w:r>
         <w:t>Effective Figures</w:t>
       </w:r>
       <w:r>
@@ -108,7 +114,12 @@
         <w:t>?</w:t>
       </w:r>
       <w:r>
-        <w:t xml:space="preserve">  Are the numbers and labels on each axis clear and easy to understand?</w:t>
+        <w:t xml:space="preserve">  </w:t>
+      </w:r>
+      <w:bookmarkStart w:id="0" w:name="_GoBack"/>
+      <w:bookmarkEnd w:id="0"/>
+      <w:r>
+        <w:t>Are the numbers and labels on each axis clear and easy to understand?</w:t>
       </w:r>
       <w:r>
         <w:t xml:space="preserve">  Can you easily differentiate between the data and the fitted models? How would you improve the figure?</w:t>
@@ -198,7 +209,6 @@
           </wp:anchor>
         </w:drawing>
       </w:r>
-      <w:bookmarkStart w:id="0" w:name="_GoBack"/>
       <w:r>
         <w:rPr>
           <w:noProof/>
@@ -266,7 +276,6 @@
           </wp:anchor>
         </w:drawing>
       </w:r>
-      <w:bookmarkEnd w:id="0"/>
     </w:p>
     <w:p>
       <w:r>

</xml_diff>